<commit_message>
add program PLN v12 - Sintesis
</commit_message>
<xml_diff>
--- a/Procesamiento_de_lenguaje_natural/Practica_1/Sintesis.docx
+++ b/Procesamiento_de_lenguaje_natural/Practica_1/Sintesis.docx
@@ -1,6 +1,6 @@
 
 <file path=word/document.xml><?xml version="1.0" encoding="utf-8"?>
-<w:document xmlns:wpc="http://schemas.microsoft.com/office/word/2010/wordprocessingCanvas" xmlns:cx="http://schemas.microsoft.com/office/drawing/2014/chartex" xmlns:cx1="http://schemas.microsoft.com/office/drawing/2015/9/8/chartex" xmlns:mc="http://schemas.openxmlformats.org/markup-compatibility/2006" xmlns:o="urn:schemas-microsoft-com:office:office" xmlns:r="http://schemas.openxmlformats.org/officeDocument/2006/relationships" xmlns:m="http://schemas.openxmlformats.org/officeDocument/2006/math" xmlns:v="urn:schemas-microsoft-com:vml" xmlns:wp14="http://schemas.microsoft.com/office/word/2010/wordprocessingDrawing" xmlns:wp="http://schemas.openxmlformats.org/drawingml/2006/wordprocessingDrawing" xmlns:w10="urn:schemas-microsoft-com:office:word" xmlns:w="http://schemas.openxmlformats.org/wordprocessingml/2006/main" xmlns:w14="http://schemas.microsoft.com/office/word/2010/wordml" xmlns:w15="http://schemas.microsoft.com/office/word/2012/wordml" xmlns:w16se="http://schemas.microsoft.com/office/word/2015/wordml/symex" xmlns:wpg="http://schemas.microsoft.com/office/word/2010/wordprocessingGroup" xmlns:wpi="http://schemas.microsoft.com/office/word/2010/wordprocessingInk" xmlns:wne="http://schemas.microsoft.com/office/word/2006/wordml" xmlns:wps="http://schemas.microsoft.com/office/word/2010/wordprocessingShape" mc:Ignorable="w14 w15 w16se wp14">
+<w:document xmlns:wpc="http://schemas.microsoft.com/office/word/2010/wordprocessingCanvas" xmlns:mc="http://schemas.openxmlformats.org/markup-compatibility/2006" xmlns:o="urn:schemas-microsoft-com:office:office" xmlns:r="http://schemas.openxmlformats.org/officeDocument/2006/relationships" xmlns:m="http://schemas.openxmlformats.org/officeDocument/2006/math" xmlns:v="urn:schemas-microsoft-com:vml" xmlns:wp14="http://schemas.microsoft.com/office/word/2010/wordprocessingDrawing" xmlns:wp="http://schemas.openxmlformats.org/drawingml/2006/wordprocessingDrawing" xmlns:w10="urn:schemas-microsoft-com:office:word" xmlns:w="http://schemas.openxmlformats.org/wordprocessingml/2006/main" xmlns:w14="http://schemas.microsoft.com/office/word/2010/wordml" xmlns:w15="http://schemas.microsoft.com/office/word/2012/wordml" xmlns:wpg="http://schemas.microsoft.com/office/word/2010/wordprocessingGroup" xmlns:wpi="http://schemas.microsoft.com/office/word/2010/wordprocessingInk" xmlns:wne="http://schemas.microsoft.com/office/word/2006/wordml" xmlns:wps="http://schemas.microsoft.com/office/word/2010/wordprocessingShape" mc:Ignorable="w14 w15 wp14">
   <w:body>
     <w:sdt>
       <w:sdtPr>
@@ -59,7 +59,7 @@
                 <w:sdtContent>
                   <w:p>
                     <w:pPr>
-                      <w:pStyle w:val="Ttulo"/>
+                      <w:pStyle w:val="Puesto"/>
                       <w:jc w:val="center"/>
                       <w:rPr>
                         <w:sz w:val="96"/>
@@ -241,7 +241,7 @@
       <w:sdtContent>
         <w:p>
           <w:pPr>
-            <w:pStyle w:val="Ttulo"/>
+            <w:pStyle w:val="Puesto"/>
           </w:pPr>
           <w:r>
             <w:t>Procesamiento de lenguaje natural</w:t>
@@ -889,27 +889,14 @@
       <w:r>
         <w:t xml:space="preserve">Ilustración </w:t>
       </w:r>
-      <w:r>
-        <w:fldChar w:fldCharType="begin"/>
-      </w:r>
-      <w:r>
-        <w:instrText xml:space="preserve"> SEQ Ilustración \* ARABIC </w:instrText>
-      </w:r>
-      <w:r>
-        <w:fldChar w:fldCharType="separate"/>
-      </w:r>
-      <w:r>
-        <w:rPr>
-          <w:noProof/>
-        </w:rPr>
-        <w:t>1</w:t>
-      </w:r>
-      <w:r>
-        <w:rPr>
-          <w:noProof/>
-        </w:rPr>
-        <w:fldChar w:fldCharType="end"/>
-      </w:r>
+      <w:fldSimple w:instr=" SEQ Ilustración \* ARABIC ">
+        <w:r>
+          <w:rPr>
+            <w:noProof/>
+          </w:rPr>
+          <w:t>1</w:t>
+        </w:r>
+      </w:fldSimple>
       <w:r>
         <w:t>: Tres maneras equivalentes de describir un lenguaje regular.</w:t>
       </w:r>
@@ -944,21 +931,16 @@
         <w:t>baa</w:t>
       </w:r>
       <w:proofErr w:type="spellEnd"/>
+      <w:r>
+        <w:t>+</w:t>
+      </w:r>
       <w:proofErr w:type="gramStart"/>
       <w:r>
-        <w:t>+!/</w:t>
+        <w:t>!</w:t>
       </w:r>
       <w:proofErr w:type="gramEnd"/>
       <w:r>
-        <w:t xml:space="preserve"> para reconocer la extensión de la onomatopeya, </w:t>
-      </w:r>
-      <w:proofErr w:type="spellStart"/>
-      <w:r>
-        <w:t>e.g</w:t>
-      </w:r>
-      <w:proofErr w:type="spellEnd"/>
-      <w:r>
-        <w:t>., “</w:t>
+        <w:t>/ para reconocer la extensión de la onomatopeya, e.g., “</w:t>
       </w:r>
       <w:proofErr w:type="spellStart"/>
       <w:r>
@@ -1065,27 +1047,14 @@
       <w:r>
         <w:t xml:space="preserve">Ilustración </w:t>
       </w:r>
-      <w:r>
-        <w:fldChar w:fldCharType="begin"/>
-      </w:r>
-      <w:r>
-        <w:instrText xml:space="preserve"> SEQ Ilustración \* ARABIC </w:instrText>
-      </w:r>
-      <w:r>
-        <w:fldChar w:fldCharType="separate"/>
-      </w:r>
-      <w:r>
-        <w:rPr>
-          <w:noProof/>
-        </w:rPr>
-        <w:t>2</w:t>
-      </w:r>
-      <w:r>
-        <w:rPr>
-          <w:noProof/>
-        </w:rPr>
-        <w:fldChar w:fldCharType="end"/>
-      </w:r>
+      <w:fldSimple w:instr=" SEQ Ilustración \* ARABIC ">
+        <w:r>
+          <w:rPr>
+            <w:noProof/>
+          </w:rPr>
+          <w:t>2</w:t>
+        </w:r>
+      </w:fldSimple>
       <w:bookmarkEnd w:id="0"/>
       <w:r>
         <w:t>: Un autómata de estados finitos para la palabra "</w:t>
@@ -1178,27 +1147,14 @@
       <w:r>
         <w:t xml:space="preserve">Ilustración </w:t>
       </w:r>
-      <w:r>
-        <w:fldChar w:fldCharType="begin"/>
-      </w:r>
-      <w:r>
-        <w:instrText xml:space="preserve"> SEQ Ilustración \* ARABIC </w:instrText>
-      </w:r>
-      <w:r>
-        <w:fldChar w:fldCharType="separate"/>
-      </w:r>
-      <w:r>
-        <w:rPr>
-          <w:noProof/>
-        </w:rPr>
-        <w:t>3</w:t>
-      </w:r>
-      <w:r>
-        <w:rPr>
-          <w:noProof/>
-        </w:rPr>
-        <w:fldChar w:fldCharType="end"/>
-      </w:r>
+      <w:fldSimple w:instr=" SEQ Ilustración \* ARABIC ">
+        <w:r>
+          <w:rPr>
+            <w:noProof/>
+          </w:rPr>
+          <w:t>3</w:t>
+        </w:r>
+      </w:fldSimple>
       <w:r>
         <w:t>: Tabla de estados para la ilustración anterior</w:t>
       </w:r>
@@ -1762,8 +1718,13 @@
         <w:t>a,b</w:t>
       </w:r>
       <w:proofErr w:type="spellEnd"/>
-      <w:r>
-        <w:t xml:space="preserve">,!}, F={q4}, y </w:t>
+      <w:proofErr w:type="gramStart"/>
+      <w:r>
+        <w:t>,!</w:t>
+      </w:r>
+      <w:proofErr w:type="gramEnd"/>
+      <w:r>
+        <w:t xml:space="preserve">}, F={q4}, y </w:t>
       </w:r>
       <w:r>
         <w:rPr>
@@ -1980,27 +1941,14 @@
       <w:r>
         <w:t xml:space="preserve">Ilustración </w:t>
       </w:r>
-      <w:r>
-        <w:fldChar w:fldCharType="begin"/>
-      </w:r>
-      <w:r>
-        <w:instrText xml:space="preserve"> SEQ Ilustración \* ARABIC </w:instrText>
-      </w:r>
-      <w:r>
-        <w:fldChar w:fldCharType="separate"/>
-      </w:r>
-      <w:r>
-        <w:rPr>
-          <w:noProof/>
-        </w:rPr>
-        <w:t>4</w:t>
-      </w:r>
-      <w:r>
-        <w:rPr>
-          <w:noProof/>
-        </w:rPr>
-        <w:fldChar w:fldCharType="end"/>
-      </w:r>
+      <w:fldSimple w:instr=" SEQ Ilustración \* ARABIC ">
+        <w:r>
+          <w:rPr>
+            <w:noProof/>
+          </w:rPr>
+          <w:t>4</w:t>
+        </w:r>
+      </w:fldSimple>
       <w:r>
         <w:t>: Añadiendo un "estado de error" a la Ilustración 2.</w:t>
       </w:r>
@@ -2163,30 +2111,14 @@
       <w:r>
         <w:t xml:space="preserve">Ilustración </w:t>
       </w:r>
-      <w:r>
-        <w:fldChar w:fldCharType="begin"/>
-      </w:r>
-      <w:r>
-        <w:instrText xml:space="preserve"> SEQ </w:instrText>
-      </w:r>
-      <w:r>
-        <w:instrText xml:space="preserve">Ilustración \* ARABIC </w:instrText>
-      </w:r>
-      <w:r>
-        <w:fldChar w:fldCharType="separate"/>
-      </w:r>
-      <w:r>
-        <w:rPr>
-          <w:noProof/>
-        </w:rPr>
-        <w:t>5</w:t>
-      </w:r>
-      <w:r>
-        <w:rPr>
-          <w:noProof/>
-        </w:rPr>
-        <w:fldChar w:fldCharType="end"/>
-      </w:r>
+      <w:fldSimple w:instr=" SEQ Ilustración \* ARABIC ">
+        <w:r>
+          <w:rPr>
+            <w:noProof/>
+          </w:rPr>
+          <w:t>5</w:t>
+        </w:r>
+      </w:fldSimple>
       <w:r>
         <w:t>: Lenguaje formal caracterizado por m para la Ilustración 2</w:t>
       </w:r>
@@ -2312,27 +2244,14 @@
       <w:r>
         <w:t xml:space="preserve">Ilustración </w:t>
       </w:r>
-      <w:r>
-        <w:fldChar w:fldCharType="begin"/>
-      </w:r>
-      <w:r>
-        <w:instrText xml:space="preserve"> SEQ Ilustración \* ARABIC </w:instrText>
-      </w:r>
-      <w:r>
-        <w:fldChar w:fldCharType="separate"/>
-      </w:r>
-      <w:r>
-        <w:rPr>
-          <w:noProof/>
-        </w:rPr>
-        <w:t>6</w:t>
-      </w:r>
-      <w:r>
-        <w:rPr>
-          <w:noProof/>
-        </w:rPr>
-        <w:fldChar w:fldCharType="end"/>
-      </w:r>
+      <w:fldSimple w:instr=" SEQ Ilustración \* ARABIC ">
+        <w:r>
+          <w:rPr>
+            <w:noProof/>
+          </w:rPr>
+          <w:t>6</w:t>
+        </w:r>
+      </w:fldSimple>
       <w:r>
         <w:t>: Un autómata finito no determin</w:t>
       </w:r>
@@ -2471,27 +2390,14 @@
       <w:r>
         <w:t xml:space="preserve">Ilustración </w:t>
       </w:r>
-      <w:r>
-        <w:fldChar w:fldCharType="begin"/>
-      </w:r>
-      <w:r>
-        <w:instrText xml:space="preserve"> SEQ Ilustración \* ARABIC </w:instrText>
-      </w:r>
-      <w:r>
-        <w:fldChar w:fldCharType="separate"/>
-      </w:r>
-      <w:r>
-        <w:rPr>
-          <w:noProof/>
-        </w:rPr>
-        <w:t>7</w:t>
-      </w:r>
-      <w:r>
-        <w:rPr>
-          <w:noProof/>
-        </w:rPr>
-        <w:fldChar w:fldCharType="end"/>
-      </w:r>
+      <w:fldSimple w:instr=" SEQ Ilustración \* ARABIC ">
+        <w:r>
+          <w:rPr>
+            <w:noProof/>
+          </w:rPr>
+          <w:t>7</w:t>
+        </w:r>
+      </w:fldSimple>
       <w:r>
         <w:t>: Otro NFSA pero con arcos entre nodos/estados distintos.</w:t>
       </w:r>
@@ -2701,27 +2607,14 @@
       <w:r>
         <w:t xml:space="preserve">Ilustración </w:t>
       </w:r>
-      <w:r>
-        <w:fldChar w:fldCharType="begin"/>
-      </w:r>
-      <w:r>
-        <w:instrText xml:space="preserve"> SEQ Ilustración \* ARABIC </w:instrText>
-      </w:r>
-      <w:r>
-        <w:fldChar w:fldCharType="separate"/>
-      </w:r>
-      <w:r>
-        <w:rPr>
-          <w:noProof/>
-        </w:rPr>
-        <w:t>8</w:t>
-      </w:r>
-      <w:r>
-        <w:rPr>
-          <w:noProof/>
-        </w:rPr>
-        <w:fldChar w:fldCharType="end"/>
-      </w:r>
+      <w:fldSimple w:instr=" SEQ Ilustración \* ARABIC ">
+        <w:r>
+          <w:rPr>
+            <w:noProof/>
+          </w:rPr>
+          <w:t>8</w:t>
+        </w:r>
+      </w:fldSimple>
       <w:r>
         <w:t>: Ejemplo de traza de un algoritmo de búsqueda estado-espacio para un NFSA.</w:t>
       </w:r>
@@ -3170,14 +3063,27 @@
       <w:r>
         <w:t xml:space="preserve">Ilustración </w:t>
       </w:r>
-      <w:fldSimple w:instr=" SEQ Ilustración \* ARABIC ">
-        <w:r>
-          <w:rPr>
-            <w:noProof/>
-          </w:rPr>
-          <w:t>9</w:t>
-        </w:r>
-      </w:fldSimple>
+      <w:r>
+        <w:fldChar w:fldCharType="begin"/>
+      </w:r>
+      <w:r>
+        <w:instrText xml:space="preserve"> SEQ Ilustración \* ARABIC </w:instrText>
+      </w:r>
+      <w:r>
+        <w:fldChar w:fldCharType="separate"/>
+      </w:r>
+      <w:r>
+        <w:rPr>
+          <w:noProof/>
+        </w:rPr>
+        <w:t>9</w:t>
+      </w:r>
+      <w:r>
+        <w:rPr>
+          <w:noProof/>
+        </w:rPr>
+        <w:fldChar w:fldCharType="end"/>
+      </w:r>
       <w:r>
         <w:t>: Ejemplo de morfología flexional.</w:t>
       </w:r>
@@ -3274,14 +3180,27 @@
       <w:r>
         <w:t xml:space="preserve">Ilustración </w:t>
       </w:r>
-      <w:fldSimple w:instr=" SEQ Ilustración \* ARABIC ">
-        <w:r>
-          <w:rPr>
-            <w:noProof/>
-          </w:rPr>
-          <w:t>10</w:t>
-        </w:r>
-      </w:fldSimple>
+      <w:r>
+        <w:fldChar w:fldCharType="begin"/>
+      </w:r>
+      <w:r>
+        <w:instrText xml:space="preserve"> SEQ Ilustración \* ARABIC </w:instrText>
+      </w:r>
+      <w:r>
+        <w:fldChar w:fldCharType="separate"/>
+      </w:r>
+      <w:r>
+        <w:rPr>
+          <w:noProof/>
+        </w:rPr>
+        <w:t>10</w:t>
+      </w:r>
+      <w:r>
+        <w:rPr>
+          <w:noProof/>
+        </w:rPr>
+        <w:fldChar w:fldCharType="end"/>
+      </w:r>
       <w:r>
         <w:t>: Ejemplo de la flexión de los verbos regulares en inglés.</w:t>
       </w:r>
@@ -3359,14 +3278,27 @@
       <w:r>
         <w:t xml:space="preserve">Ilustración </w:t>
       </w:r>
-      <w:fldSimple w:instr=" SEQ Ilustración \* ARABIC ">
-        <w:r>
-          <w:rPr>
-            <w:noProof/>
-          </w:rPr>
-          <w:t>11</w:t>
-        </w:r>
-      </w:fldSimple>
+      <w:r>
+        <w:fldChar w:fldCharType="begin"/>
+      </w:r>
+      <w:r>
+        <w:instrText xml:space="preserve"> SEQ Ilustración \* ARABIC </w:instrText>
+      </w:r>
+      <w:r>
+        <w:fldChar w:fldCharType="separate"/>
+      </w:r>
+      <w:r>
+        <w:rPr>
+          <w:noProof/>
+        </w:rPr>
+        <w:t>11</w:t>
+      </w:r>
+      <w:r>
+        <w:rPr>
+          <w:noProof/>
+        </w:rPr>
+        <w:fldChar w:fldCharType="end"/>
+      </w:r>
       <w:r>
         <w:t>: Ejemplo del comportamiento de los verbos irregulares.</w:t>
       </w:r>
@@ -3461,14 +3393,27 @@
       <w:r>
         <w:t xml:space="preserve">Ilustración </w:t>
       </w:r>
-      <w:fldSimple w:instr=" SEQ Ilustración \* ARABIC ">
-        <w:r>
-          <w:rPr>
-            <w:noProof/>
-          </w:rPr>
-          <w:t>12</w:t>
-        </w:r>
-      </w:fldSimple>
+      <w:r>
+        <w:fldChar w:fldCharType="begin"/>
+      </w:r>
+      <w:r>
+        <w:instrText xml:space="preserve"> SEQ Ilustración \* ARABIC </w:instrText>
+      </w:r>
+      <w:r>
+        <w:fldChar w:fldCharType="separate"/>
+      </w:r>
+      <w:r>
+        <w:rPr>
+          <w:noProof/>
+        </w:rPr>
+        <w:t>12</w:t>
+      </w:r>
+      <w:r>
+        <w:rPr>
+          <w:noProof/>
+        </w:rPr>
+        <w:fldChar w:fldCharType="end"/>
+      </w:r>
       <w:r>
         <w:t>: Ejemplo de nominalización.</w:t>
       </w:r>
@@ -3488,6 +3433,123 @@
       <w:r>
         <w:t>”</w:t>
       </w:r>
+    </w:p>
+    <w:p/>
+    <w:p>
+      <w:r>
+        <w:t>Un “</w:t>
+      </w:r>
+      <w:proofErr w:type="spellStart"/>
+      <w:r>
+        <w:t>clitic</w:t>
+      </w:r>
+      <w:proofErr w:type="spellEnd"/>
+      <w:r>
+        <w:t xml:space="preserve">” </w:t>
+      </w:r>
+      <w:r>
+        <w:t>es una unidad cuyo estado se encuentra entre el de un afijo y una palabra</w:t>
+      </w:r>
+      <w:r>
+        <w:t xml:space="preserve">. Tienden a ser cortos y no tener acentos. </w:t>
+      </w:r>
+    </w:p>
+    <w:p>
+      <w:r>
+        <w:t xml:space="preserve">Su comportamiento sintáctico al de las palabras, normalmente actúan como pronombres, artículos, conjunciones o verbos. </w:t>
+      </w:r>
+    </w:p>
+    <w:p>
+      <w:r>
+        <w:t>Para el inglés están los “</w:t>
+      </w:r>
+      <w:proofErr w:type="spellStart"/>
+      <w:r>
+        <w:t>clitics</w:t>
+      </w:r>
+      <w:proofErr w:type="spellEnd"/>
+      <w:r>
+        <w:t xml:space="preserve">” como los siguientes: </w:t>
+      </w:r>
+    </w:p>
+    <w:p>
+      <w:r>
+        <w:t xml:space="preserve">Del verbo “am”, el </w:t>
+      </w:r>
+      <w:proofErr w:type="spellStart"/>
+      <w:r>
+        <w:t>clitic</w:t>
+      </w:r>
+      <w:proofErr w:type="spellEnd"/>
+      <w:r>
+        <w:t xml:space="preserve"> sería “’m”, de “</w:t>
+      </w:r>
+      <w:proofErr w:type="spellStart"/>
+      <w:r>
+        <w:t>is</w:t>
+      </w:r>
+      <w:proofErr w:type="spellEnd"/>
+      <w:r>
+        <w:t>” está “’s”, etc.</w:t>
+      </w:r>
+    </w:p>
+    <w:p>
+      <w:r>
+        <w:t xml:space="preserve">Es importante comentar que en el inglés los </w:t>
+      </w:r>
+      <w:proofErr w:type="spellStart"/>
+      <w:r>
+        <w:t>clitics</w:t>
+      </w:r>
+      <w:proofErr w:type="spellEnd"/>
+      <w:r>
+        <w:t xml:space="preserve"> pueden ser ambiguos, como en el ejemplo de “</w:t>
+      </w:r>
+      <w:proofErr w:type="spellStart"/>
+      <w:r>
+        <w:t>she’s</w:t>
+      </w:r>
+      <w:proofErr w:type="spellEnd"/>
+      <w:r>
+        <w:t>”, que puede significar “</w:t>
+      </w:r>
+      <w:proofErr w:type="spellStart"/>
+      <w:r>
+        <w:t>she</w:t>
+      </w:r>
+      <w:proofErr w:type="spellEnd"/>
+      <w:r>
+        <w:t xml:space="preserve"> </w:t>
+      </w:r>
+      <w:proofErr w:type="spellStart"/>
+      <w:r>
+        <w:t>is</w:t>
+      </w:r>
+      <w:proofErr w:type="spellEnd"/>
+      <w:r>
+        <w:t>” o “</w:t>
+      </w:r>
+      <w:proofErr w:type="spellStart"/>
+      <w:r>
+        <w:t>she</w:t>
+      </w:r>
+      <w:proofErr w:type="spellEnd"/>
+      <w:r>
+        <w:t xml:space="preserve"> has”. </w:t>
+      </w:r>
+    </w:p>
+    <w:p>
+      <w:pPr>
+        <w:pStyle w:val="Ttulo3"/>
+      </w:pPr>
+      <w:r>
+        <w:t xml:space="preserve">Morfología no </w:t>
+      </w:r>
+      <w:proofErr w:type="spellStart"/>
+      <w:r>
+        <w:t>concatenativa</w:t>
+      </w:r>
+      <w:proofErr w:type="spellEnd"/>
     </w:p>
     <w:p/>
     <w:p>
@@ -3554,7 +3616,7 @@
 </file>
 
 <file path=word/endnotes.xml><?xml version="1.0" encoding="utf-8"?>
-<w:endnotes xmlns:wpc="http://schemas.microsoft.com/office/word/2010/wordprocessingCanvas" xmlns:cx="http://schemas.microsoft.com/office/drawing/2014/chartex" xmlns:cx1="http://schemas.microsoft.com/office/drawing/2015/9/8/chartex" xmlns:mc="http://schemas.openxmlformats.org/markup-compatibility/2006" xmlns:o="urn:schemas-microsoft-com:office:office" xmlns:r="http://schemas.openxmlformats.org/officeDocument/2006/relationships" xmlns:m="http://schemas.openxmlformats.org/officeDocument/2006/math" xmlns:v="urn:schemas-microsoft-com:vml" xmlns:wp14="http://schemas.microsoft.com/office/word/2010/wordprocessingDrawing" xmlns:wp="http://schemas.openxmlformats.org/drawingml/2006/wordprocessingDrawing" xmlns:w10="urn:schemas-microsoft-com:office:word" xmlns:w="http://schemas.openxmlformats.org/wordprocessingml/2006/main" xmlns:w14="http://schemas.microsoft.com/office/word/2010/wordml" xmlns:w15="http://schemas.microsoft.com/office/word/2012/wordml" xmlns:w16se="http://schemas.microsoft.com/office/word/2015/wordml/symex" xmlns:wpg="http://schemas.microsoft.com/office/word/2010/wordprocessingGroup" xmlns:wpi="http://schemas.microsoft.com/office/word/2010/wordprocessingInk" xmlns:wne="http://schemas.microsoft.com/office/word/2006/wordml" xmlns:wps="http://schemas.microsoft.com/office/word/2010/wordprocessingShape" mc:Ignorable="w14 w15 w16se wp14">
+<w:endnotes xmlns:wpc="http://schemas.microsoft.com/office/word/2010/wordprocessingCanvas" xmlns:mc="http://schemas.openxmlformats.org/markup-compatibility/2006" xmlns:o="urn:schemas-microsoft-com:office:office" xmlns:r="http://schemas.openxmlformats.org/officeDocument/2006/relationships" xmlns:m="http://schemas.openxmlformats.org/officeDocument/2006/math" xmlns:v="urn:schemas-microsoft-com:vml" xmlns:wp14="http://schemas.microsoft.com/office/word/2010/wordprocessingDrawing" xmlns:wp="http://schemas.openxmlformats.org/drawingml/2006/wordprocessingDrawing" xmlns:w10="urn:schemas-microsoft-com:office:word" xmlns:w="http://schemas.openxmlformats.org/wordprocessingml/2006/main" xmlns:w14="http://schemas.microsoft.com/office/word/2010/wordml" xmlns:w15="http://schemas.microsoft.com/office/word/2012/wordml" xmlns:wpg="http://schemas.microsoft.com/office/word/2010/wordprocessingGroup" xmlns:wpi="http://schemas.microsoft.com/office/word/2010/wordprocessingInk" xmlns:wne="http://schemas.microsoft.com/office/word/2006/wordml" xmlns:wps="http://schemas.microsoft.com/office/word/2010/wordprocessingShape" mc:Ignorable="w14 w15 wp14">
   <w:endnote w:type="separator" w:id="-1">
     <w:p>
       <w:pPr>
@@ -3579,7 +3641,7 @@
 </file>
 
 <file path=word/footer1.xml><?xml version="1.0" encoding="utf-8"?>
-<w:ftr xmlns:wpc="http://schemas.microsoft.com/office/word/2010/wordprocessingCanvas" xmlns:cx="http://schemas.microsoft.com/office/drawing/2014/chartex" xmlns:cx1="http://schemas.microsoft.com/office/drawing/2015/9/8/chartex" xmlns:mc="http://schemas.openxmlformats.org/markup-compatibility/2006" xmlns:o="urn:schemas-microsoft-com:office:office" xmlns:r="http://schemas.openxmlformats.org/officeDocument/2006/relationships" xmlns:m="http://schemas.openxmlformats.org/officeDocument/2006/math" xmlns:v="urn:schemas-microsoft-com:vml" xmlns:wp14="http://schemas.microsoft.com/office/word/2010/wordprocessingDrawing" xmlns:wp="http://schemas.openxmlformats.org/drawingml/2006/wordprocessingDrawing" xmlns:w10="urn:schemas-microsoft-com:office:word" xmlns:w="http://schemas.openxmlformats.org/wordprocessingml/2006/main" xmlns:w14="http://schemas.microsoft.com/office/word/2010/wordml" xmlns:w15="http://schemas.microsoft.com/office/word/2012/wordml" xmlns:w16se="http://schemas.microsoft.com/office/word/2015/wordml/symex" xmlns:wpg="http://schemas.microsoft.com/office/word/2010/wordprocessingGroup" xmlns:wpi="http://schemas.microsoft.com/office/word/2010/wordprocessingInk" xmlns:wne="http://schemas.microsoft.com/office/word/2006/wordml" xmlns:wps="http://schemas.microsoft.com/office/word/2010/wordprocessingShape" mc:Ignorable="w14 w15 w16se wp14">
+<w:ftr xmlns:wpc="http://schemas.microsoft.com/office/word/2010/wordprocessingCanvas" xmlns:mc="http://schemas.openxmlformats.org/markup-compatibility/2006" xmlns:o="urn:schemas-microsoft-com:office:office" xmlns:r="http://schemas.openxmlformats.org/officeDocument/2006/relationships" xmlns:m="http://schemas.openxmlformats.org/officeDocument/2006/math" xmlns:v="urn:schemas-microsoft-com:vml" xmlns:wp14="http://schemas.microsoft.com/office/word/2010/wordprocessingDrawing" xmlns:wp="http://schemas.openxmlformats.org/drawingml/2006/wordprocessingDrawing" xmlns:w10="urn:schemas-microsoft-com:office:word" xmlns:w="http://schemas.openxmlformats.org/wordprocessingml/2006/main" xmlns:w14="http://schemas.microsoft.com/office/word/2010/wordml" xmlns:w15="http://schemas.microsoft.com/office/word/2012/wordml" xmlns:wpg="http://schemas.microsoft.com/office/word/2010/wordprocessingGroup" xmlns:wpi="http://schemas.microsoft.com/office/word/2010/wordprocessingInk" xmlns:wne="http://schemas.microsoft.com/office/word/2006/wordml" xmlns:wps="http://schemas.microsoft.com/office/word/2010/wordprocessingShape" mc:Ignorable="w14 w15 wp14">
   <w:p>
     <w:pPr>
       <w:jc w:val="right"/>
@@ -3722,7 +3784,7 @@
             </wp:inline>
           </w:drawing>
         </mc:Choice>
-        <mc:Fallback>
+        <mc:Fallback xmlns:w16se="http://schemas.microsoft.com/office/word/2015/wordml/symex" xmlns:cx1="http://schemas.microsoft.com/office/drawing/2015/9/8/chartex" xmlns:cx="http://schemas.microsoft.com/office/drawing/2014/chartex">
           <w:pict>
             <v:group w14:anchorId="7618EFEF" id="Grupo 4" o:spid="_x0000_s1026" style="width:183.3pt;height:3.55pt;mso-position-horizontal-relative:char;mso-position-vertical-relative:line" coordorigin="7606,15084" coordsize="3666,71" o:gfxdata="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">
               <v:shapetype id="_x0000_t32" coordsize="21600,21600" o:spt="32" o:oned="t" path="m,l21600,21600e" filled="f">
@@ -3754,7 +3816,7 @@
 </file>
 
 <file path=word/footer2.xml><?xml version="1.0" encoding="utf-8"?>
-<w:ftr xmlns:wpc="http://schemas.microsoft.com/office/word/2010/wordprocessingCanvas" xmlns:cx="http://schemas.microsoft.com/office/drawing/2014/chartex" xmlns:cx1="http://schemas.microsoft.com/office/drawing/2015/9/8/chartex" xmlns:mc="http://schemas.openxmlformats.org/markup-compatibility/2006" xmlns:o="urn:schemas-microsoft-com:office:office" xmlns:r="http://schemas.openxmlformats.org/officeDocument/2006/relationships" xmlns:m="http://schemas.openxmlformats.org/officeDocument/2006/math" xmlns:v="urn:schemas-microsoft-com:vml" xmlns:wp14="http://schemas.microsoft.com/office/word/2010/wordprocessingDrawing" xmlns:wp="http://schemas.openxmlformats.org/drawingml/2006/wordprocessingDrawing" xmlns:w10="urn:schemas-microsoft-com:office:word" xmlns:w="http://schemas.openxmlformats.org/wordprocessingml/2006/main" xmlns:w14="http://schemas.microsoft.com/office/word/2010/wordml" xmlns:w15="http://schemas.microsoft.com/office/word/2012/wordml" xmlns:w16se="http://schemas.microsoft.com/office/word/2015/wordml/symex" xmlns:wpg="http://schemas.microsoft.com/office/word/2010/wordprocessingGroup" xmlns:wpi="http://schemas.microsoft.com/office/word/2010/wordprocessingInk" xmlns:wne="http://schemas.microsoft.com/office/word/2006/wordml" xmlns:wps="http://schemas.microsoft.com/office/word/2010/wordprocessingShape" mc:Ignorable="w14 w15 w16se wp14">
+<w:ftr xmlns:wpc="http://schemas.microsoft.com/office/word/2010/wordprocessingCanvas" xmlns:mc="http://schemas.openxmlformats.org/markup-compatibility/2006" xmlns:o="urn:schemas-microsoft-com:office:office" xmlns:r="http://schemas.openxmlformats.org/officeDocument/2006/relationships" xmlns:m="http://schemas.openxmlformats.org/officeDocument/2006/math" xmlns:v="urn:schemas-microsoft-com:vml" xmlns:wp14="http://schemas.microsoft.com/office/word/2010/wordprocessingDrawing" xmlns:wp="http://schemas.openxmlformats.org/drawingml/2006/wordprocessingDrawing" xmlns:w10="urn:schemas-microsoft-com:office:word" xmlns:w="http://schemas.openxmlformats.org/wordprocessingml/2006/main" xmlns:w14="http://schemas.microsoft.com/office/word/2010/wordml" xmlns:w15="http://schemas.microsoft.com/office/word/2012/wordml" xmlns:wpg="http://schemas.microsoft.com/office/word/2010/wordprocessingGroup" xmlns:wpi="http://schemas.microsoft.com/office/word/2010/wordprocessingInk" xmlns:wne="http://schemas.microsoft.com/office/word/2006/wordml" xmlns:wps="http://schemas.microsoft.com/office/word/2010/wordprocessingShape" mc:Ignorable="w14 w15 wp14">
   <w:p>
     <w:pPr>
       <w:jc w:val="center"/>
@@ -3784,7 +3846,7 @@
         <w:noProof/>
         <w:color w:val="6076B4" w:themeColor="accent1"/>
       </w:rPr>
-      <w:t>Resumen teórico de capítulo 3 / Palabras y transductores</w:t>
+      <w:t>Resumen teórico de capítulo 4</w:t>
     </w:r>
     <w:r>
       <w:rPr>
@@ -3834,7 +3896,7 @@
         <w:noProof/>
         <w:color w:val="6076B4" w:themeColor="accent1"/>
       </w:rPr>
-      <w:t>11</w:t>
+      <w:t>12</w:t>
     </w:r>
     <w:r>
       <w:rPr>
@@ -3847,7 +3909,7 @@
 </file>
 
 <file path=word/footnotes.xml><?xml version="1.0" encoding="utf-8"?>
-<w:footnotes xmlns:wpc="http://schemas.microsoft.com/office/word/2010/wordprocessingCanvas" xmlns:cx="http://schemas.microsoft.com/office/drawing/2014/chartex" xmlns:cx1="http://schemas.microsoft.com/office/drawing/2015/9/8/chartex" xmlns:mc="http://schemas.openxmlformats.org/markup-compatibility/2006" xmlns:o="urn:schemas-microsoft-com:office:office" xmlns:r="http://schemas.openxmlformats.org/officeDocument/2006/relationships" xmlns:m="http://schemas.openxmlformats.org/officeDocument/2006/math" xmlns:v="urn:schemas-microsoft-com:vml" xmlns:wp14="http://schemas.microsoft.com/office/word/2010/wordprocessingDrawing" xmlns:wp="http://schemas.openxmlformats.org/drawingml/2006/wordprocessingDrawing" xmlns:w10="urn:schemas-microsoft-com:office:word" xmlns:w="http://schemas.openxmlformats.org/wordprocessingml/2006/main" xmlns:w14="http://schemas.microsoft.com/office/word/2010/wordml" xmlns:w15="http://schemas.microsoft.com/office/word/2012/wordml" xmlns:w16se="http://schemas.microsoft.com/office/word/2015/wordml/symex" xmlns:wpg="http://schemas.microsoft.com/office/word/2010/wordprocessingGroup" xmlns:wpi="http://schemas.microsoft.com/office/word/2010/wordprocessingInk" xmlns:wne="http://schemas.microsoft.com/office/word/2006/wordml" xmlns:wps="http://schemas.microsoft.com/office/word/2010/wordprocessingShape" mc:Ignorable="w14 w15 w16se wp14">
+<w:footnotes xmlns:wpc="http://schemas.microsoft.com/office/word/2010/wordprocessingCanvas" xmlns:mc="http://schemas.openxmlformats.org/markup-compatibility/2006" xmlns:o="urn:schemas-microsoft-com:office:office" xmlns:r="http://schemas.openxmlformats.org/officeDocument/2006/relationships" xmlns:m="http://schemas.openxmlformats.org/officeDocument/2006/math" xmlns:v="urn:schemas-microsoft-com:vml" xmlns:wp14="http://schemas.microsoft.com/office/word/2010/wordprocessingDrawing" xmlns:wp="http://schemas.openxmlformats.org/drawingml/2006/wordprocessingDrawing" xmlns:w10="urn:schemas-microsoft-com:office:word" xmlns:w="http://schemas.openxmlformats.org/wordprocessingml/2006/main" xmlns:w14="http://schemas.microsoft.com/office/word/2010/wordml" xmlns:w15="http://schemas.microsoft.com/office/word/2012/wordml" xmlns:wpg="http://schemas.microsoft.com/office/word/2010/wordprocessingGroup" xmlns:wpi="http://schemas.microsoft.com/office/word/2010/wordprocessingInk" xmlns:wne="http://schemas.microsoft.com/office/word/2006/wordml" xmlns:wps="http://schemas.microsoft.com/office/word/2010/wordprocessingShape" mc:Ignorable="w14 w15 wp14">
   <w:footnote w:type="separator" w:id="-1">
     <w:p>
       <w:pPr>
@@ -3872,7 +3934,7 @@
 </file>
 
 <file path=word/header1.xml><?xml version="1.0" encoding="utf-8"?>
-<w:hdr xmlns:wpc="http://schemas.microsoft.com/office/word/2010/wordprocessingCanvas" xmlns:cx="http://schemas.microsoft.com/office/drawing/2014/chartex" xmlns:cx1="http://schemas.microsoft.com/office/drawing/2015/9/8/chartex" xmlns:mc="http://schemas.openxmlformats.org/markup-compatibility/2006" xmlns:o="urn:schemas-microsoft-com:office:office" xmlns:r="http://schemas.openxmlformats.org/officeDocument/2006/relationships" xmlns:m="http://schemas.openxmlformats.org/officeDocument/2006/math" xmlns:v="urn:schemas-microsoft-com:vml" xmlns:wp14="http://schemas.microsoft.com/office/word/2010/wordprocessingDrawing" xmlns:wp="http://schemas.openxmlformats.org/drawingml/2006/wordprocessingDrawing" xmlns:w10="urn:schemas-microsoft-com:office:word" xmlns:w="http://schemas.openxmlformats.org/wordprocessingml/2006/main" xmlns:w14="http://schemas.microsoft.com/office/word/2010/wordml" xmlns:w15="http://schemas.microsoft.com/office/word/2012/wordml" xmlns:w16se="http://schemas.microsoft.com/office/word/2015/wordml/symex" xmlns:wpg="http://schemas.microsoft.com/office/word/2010/wordprocessingGroup" xmlns:wpi="http://schemas.microsoft.com/office/word/2010/wordprocessingInk" xmlns:wne="http://schemas.microsoft.com/office/word/2006/wordml" xmlns:wps="http://schemas.microsoft.com/office/word/2010/wordprocessingShape" mc:Ignorable="w14 w15 w16se wp14">
+<w:hdr xmlns:wpc="http://schemas.microsoft.com/office/word/2010/wordprocessingCanvas" xmlns:mc="http://schemas.openxmlformats.org/markup-compatibility/2006" xmlns:o="urn:schemas-microsoft-com:office:office" xmlns:r="http://schemas.openxmlformats.org/officeDocument/2006/relationships" xmlns:m="http://schemas.openxmlformats.org/officeDocument/2006/math" xmlns:v="urn:schemas-microsoft-com:vml" xmlns:wp14="http://schemas.microsoft.com/office/word/2010/wordprocessingDrawing" xmlns:wp="http://schemas.openxmlformats.org/drawingml/2006/wordprocessingDrawing" xmlns:w10="urn:schemas-microsoft-com:office:word" xmlns:w="http://schemas.openxmlformats.org/wordprocessingml/2006/main" xmlns:w14="http://schemas.microsoft.com/office/word/2010/wordml" xmlns:w15="http://schemas.microsoft.com/office/word/2012/wordml" xmlns:wpg="http://schemas.microsoft.com/office/word/2010/wordprocessingGroup" xmlns:wpi="http://schemas.microsoft.com/office/word/2010/wordprocessingInk" xmlns:wne="http://schemas.microsoft.com/office/word/2006/wordml" xmlns:wps="http://schemas.microsoft.com/office/word/2010/wordprocessingShape" mc:Ignorable="w14 w15 wp14">
   <w:sdt>
     <w:sdtPr>
       <w:rPr>
@@ -3944,8 +4006,8 @@
 </file>
 
 <file path=word/numbering.xml><?xml version="1.0" encoding="utf-8"?>
-<w:numbering xmlns:wpc="http://schemas.microsoft.com/office/word/2010/wordprocessingCanvas" xmlns:cx="http://schemas.microsoft.com/office/drawing/2014/chartex" xmlns:cx1="http://schemas.microsoft.com/office/drawing/2015/9/8/chartex" xmlns:mc="http://schemas.openxmlformats.org/markup-compatibility/2006" xmlns:o="urn:schemas-microsoft-com:office:office" xmlns:r="http://schemas.openxmlformats.org/officeDocument/2006/relationships" xmlns:m="http://schemas.openxmlformats.org/officeDocument/2006/math" xmlns:v="urn:schemas-microsoft-com:vml" xmlns:wp14="http://schemas.microsoft.com/office/word/2010/wordprocessingDrawing" xmlns:wp="http://schemas.openxmlformats.org/drawingml/2006/wordprocessingDrawing" xmlns:w10="urn:schemas-microsoft-com:office:word" xmlns:w="http://schemas.openxmlformats.org/wordprocessingml/2006/main" xmlns:w14="http://schemas.microsoft.com/office/word/2010/wordml" xmlns:w15="http://schemas.microsoft.com/office/word/2012/wordml" xmlns:w16se="http://schemas.microsoft.com/office/word/2015/wordml/symex" xmlns:wpg="http://schemas.microsoft.com/office/word/2010/wordprocessingGroup" xmlns:wpi="http://schemas.microsoft.com/office/word/2010/wordprocessingInk" xmlns:wne="http://schemas.microsoft.com/office/word/2006/wordml" xmlns:wps="http://schemas.microsoft.com/office/word/2010/wordprocessingShape" mc:Ignorable="w14 w15 w16se wp14">
-  <w:abstractNum w:abstractNumId="0" w15:restartNumberingAfterBreak="0">
+<w:numbering xmlns:wpc="http://schemas.microsoft.com/office/word/2010/wordprocessingCanvas" xmlns:mc="http://schemas.openxmlformats.org/markup-compatibility/2006" xmlns:o="urn:schemas-microsoft-com:office:office" xmlns:r="http://schemas.openxmlformats.org/officeDocument/2006/relationships" xmlns:m="http://schemas.openxmlformats.org/officeDocument/2006/math" xmlns:v="urn:schemas-microsoft-com:vml" xmlns:wp14="http://schemas.microsoft.com/office/word/2010/wordprocessingDrawing" xmlns:wp="http://schemas.openxmlformats.org/drawingml/2006/wordprocessingDrawing" xmlns:w10="urn:schemas-microsoft-com:office:word" xmlns:w="http://schemas.openxmlformats.org/wordprocessingml/2006/main" xmlns:w14="http://schemas.microsoft.com/office/word/2010/wordml" xmlns:w15="http://schemas.microsoft.com/office/word/2012/wordml" xmlns:wpg="http://schemas.microsoft.com/office/word/2010/wordprocessingGroup" xmlns:wpi="http://schemas.microsoft.com/office/word/2010/wordprocessingInk" xmlns:wne="http://schemas.microsoft.com/office/word/2006/wordml" xmlns:wps="http://schemas.microsoft.com/office/word/2010/wordprocessingShape" mc:Ignorable="w14 w15 wp14">
+  <w:abstractNum w:abstractNumId="0">
     <w:nsid w:val="09693E28"/>
     <w:multiLevelType w:val="hybridMultilevel"/>
     <w:tmpl w:val="19648D52"/>
@@ -4034,7 +4096,7 @@
       </w:pPr>
     </w:lvl>
   </w:abstractNum>
-  <w:abstractNum w:abstractNumId="1" w15:restartNumberingAfterBreak="0">
+  <w:abstractNum w:abstractNumId="1">
     <w:nsid w:val="43374507"/>
     <w:multiLevelType w:val="hybridMultilevel"/>
     <w:tmpl w:val="CD4A3E20"/>
@@ -4147,7 +4209,7 @@
       </w:rPr>
     </w:lvl>
   </w:abstractNum>
-  <w:abstractNum w:abstractNumId="2" w15:restartNumberingAfterBreak="0">
+  <w:abstractNum w:abstractNumId="2">
     <w:nsid w:val="61862BB7"/>
     <w:multiLevelType w:val="hybridMultilevel"/>
     <w:tmpl w:val="7DBE41BA"/>
@@ -4259,7 +4321,7 @@
       </w:rPr>
     </w:lvl>
   </w:abstractNum>
-  <w:abstractNum w:abstractNumId="3" w15:restartNumberingAfterBreak="0">
+  <w:abstractNum w:abstractNumId="3">
     <w:nsid w:val="6ABD2E11"/>
     <w:multiLevelType w:val="hybridMultilevel"/>
     <w:tmpl w:val="10D666E0"/>
@@ -4371,7 +4433,7 @@
       </w:rPr>
     </w:lvl>
   </w:abstractNum>
-  <w:abstractNum w:abstractNumId="4" w15:restartNumberingAfterBreak="0">
+  <w:abstractNum w:abstractNumId="4">
     <w:nsid w:val="791F7E28"/>
     <w:multiLevelType w:val="hybridMultilevel"/>
     <w:tmpl w:val="0FFEDAAE"/>
@@ -4503,7 +4565,7 @@
 </file>
 
 <file path=word/styles.xml><?xml version="1.0" encoding="utf-8"?>
-<w:styles xmlns:mc="http://schemas.openxmlformats.org/markup-compatibility/2006" xmlns:r="http://schemas.openxmlformats.org/officeDocument/2006/relationships" xmlns:w="http://schemas.openxmlformats.org/wordprocessingml/2006/main" xmlns:w14="http://schemas.microsoft.com/office/word/2010/wordml" xmlns:w15="http://schemas.microsoft.com/office/word/2012/wordml" xmlns:w16se="http://schemas.microsoft.com/office/word/2015/wordml/symex" mc:Ignorable="w14 w15 w16se">
+<w:styles xmlns:mc="http://schemas.openxmlformats.org/markup-compatibility/2006" xmlns:r="http://schemas.openxmlformats.org/officeDocument/2006/relationships" xmlns:w="http://schemas.openxmlformats.org/wordprocessingml/2006/main" xmlns:w14="http://schemas.microsoft.com/office/word/2010/wordml" xmlns:w15="http://schemas.microsoft.com/office/word/2012/wordml" mc:Ignorable="w14 w15">
   <w:docDefaults>
     <w:rPrDefault>
       <w:rPr>
@@ -5165,11 +5227,11 @@
       <w:sz w:val="23"/>
     </w:rPr>
   </w:style>
-  <w:style w:type="paragraph" w:styleId="Ttulo">
+  <w:style w:type="paragraph" w:styleId="Puesto">
     <w:name w:val="Title"/>
     <w:basedOn w:val="Normal"/>
     <w:next w:val="Normal"/>
-    <w:link w:val="TtuloCar"/>
+    <w:link w:val="PuestoCar"/>
     <w:uiPriority w:val="10"/>
     <w:qFormat/>
     <w:pPr>
@@ -5187,10 +5249,10 @@
       <w14:cntxtAlts/>
     </w:rPr>
   </w:style>
-  <w:style w:type="character" w:customStyle="1" w:styleId="TtuloCar">
-    <w:name w:val="Título Car"/>
+  <w:style w:type="character" w:customStyle="1" w:styleId="PuestoCar">
+    <w:name w:val="Puesto Car"/>
     <w:basedOn w:val="Fuentedeprrafopredeter"/>
-    <w:link w:val="Ttulo"/>
+    <w:link w:val="Puesto"/>
     <w:uiPriority w:val="10"/>
     <w:rPr>
       <w:rFonts w:asciiTheme="majorHAnsi" w:eastAsiaTheme="majorEastAsia" w:hAnsiTheme="majorHAnsi" w:cstheme="majorBidi"/>
@@ -5584,7 +5646,7 @@
       <w:spacing w:val="10"/>
     </w:rPr>
   </w:style>
-  <w:style w:type="paragraph" w:styleId="TtuloTDC">
+  <w:style w:type="paragraph" w:styleId="TtulodeTDC">
     <w:name w:val="TOC Heading"/>
     <w:basedOn w:val="Ttulo1"/>
     <w:next w:val="Normal"/>
@@ -5772,7 +5834,7 @@
 </file>
 
 <file path=word/glossary/document.xml><?xml version="1.0" encoding="utf-8"?>
-<w:glossaryDocument xmlns:wpc="http://schemas.microsoft.com/office/word/2010/wordprocessingCanvas" xmlns:cx="http://schemas.microsoft.com/office/drawing/2014/chartex" xmlns:cx1="http://schemas.microsoft.com/office/drawing/2015/9/8/chartex" xmlns:mc="http://schemas.openxmlformats.org/markup-compatibility/2006" xmlns:o="urn:schemas-microsoft-com:office:office" xmlns:r="http://schemas.openxmlformats.org/officeDocument/2006/relationships" xmlns:m="http://schemas.openxmlformats.org/officeDocument/2006/math" xmlns:v="urn:schemas-microsoft-com:vml" xmlns:wp14="http://schemas.microsoft.com/office/word/2010/wordprocessingDrawing" xmlns:wp="http://schemas.openxmlformats.org/drawingml/2006/wordprocessingDrawing" xmlns:w10="urn:schemas-microsoft-com:office:word" xmlns:w="http://schemas.openxmlformats.org/wordprocessingml/2006/main" xmlns:w14="http://schemas.microsoft.com/office/word/2010/wordml" xmlns:w15="http://schemas.microsoft.com/office/word/2012/wordml" xmlns:w16se="http://schemas.microsoft.com/office/word/2015/wordml/symex" xmlns:wpg="http://schemas.microsoft.com/office/word/2010/wordprocessingGroup" xmlns:wpi="http://schemas.microsoft.com/office/word/2010/wordprocessingInk" xmlns:wne="http://schemas.microsoft.com/office/word/2006/wordml" xmlns:wps="http://schemas.microsoft.com/office/word/2010/wordprocessingShape" mc:Ignorable="w14 w15 w16se wp14">
+<w:glossaryDocument xmlns:wpc="http://schemas.microsoft.com/office/word/2010/wordprocessingCanvas" xmlns:mc="http://schemas.openxmlformats.org/markup-compatibility/2006" xmlns:o="urn:schemas-microsoft-com:office:office" xmlns:r="http://schemas.openxmlformats.org/officeDocument/2006/relationships" xmlns:m="http://schemas.openxmlformats.org/officeDocument/2006/math" xmlns:v="urn:schemas-microsoft-com:vml" xmlns:wp14="http://schemas.microsoft.com/office/word/2010/wordprocessingDrawing" xmlns:wp="http://schemas.openxmlformats.org/drawingml/2006/wordprocessingDrawing" xmlns:w10="urn:schemas-microsoft-com:office:word" xmlns:w="http://schemas.openxmlformats.org/wordprocessingml/2006/main" xmlns:w14="http://schemas.microsoft.com/office/word/2010/wordml" xmlns:w15="http://schemas.microsoft.com/office/word/2012/wordml" xmlns:wpg="http://schemas.microsoft.com/office/word/2010/wordprocessingGroup" xmlns:wpi="http://schemas.microsoft.com/office/word/2010/wordprocessingInk" xmlns:wne="http://schemas.microsoft.com/office/word/2006/wordml" xmlns:wps="http://schemas.microsoft.com/office/word/2010/wordprocessingShape" mc:Ignorable="w14 w15 wp14">
   <w:docParts>
     <w:docPart>
       <w:docPartPr>
@@ -5867,7 +5929,7 @@
 </file>
 
 <file path=word/glossary/fontTable.xml><?xml version="1.0" encoding="utf-8"?>
-<w:fonts xmlns:mc="http://schemas.openxmlformats.org/markup-compatibility/2006" xmlns:r="http://schemas.openxmlformats.org/officeDocument/2006/relationships" xmlns:w="http://schemas.openxmlformats.org/wordprocessingml/2006/main" xmlns:w14="http://schemas.microsoft.com/office/word/2010/wordml" xmlns:w15="http://schemas.microsoft.com/office/word/2012/wordml" xmlns:w16se="http://schemas.microsoft.com/office/word/2015/wordml/symex" mc:Ignorable="w14 w15 w16se">
+<w:fonts xmlns:mc="http://schemas.openxmlformats.org/markup-compatibility/2006" xmlns:r="http://schemas.openxmlformats.org/officeDocument/2006/relationships" xmlns:w="http://schemas.openxmlformats.org/wordprocessingml/2006/main" xmlns:w14="http://schemas.microsoft.com/office/word/2010/wordml" xmlns:w15="http://schemas.microsoft.com/office/word/2012/wordml" mc:Ignorable="w14 w15">
   <w:font w:name="Times New Roman">
     <w:panose1 w:val="02020603050405020304"/>
     <w:charset w:val="00"/>
@@ -5929,7 +5991,7 @@
     <w:charset w:val="00"/>
     <w:family w:val="swiss"/>
     <w:pitch w:val="variable"/>
-    <w:sig w:usb0="E10002FF" w:usb1="4000ACFF" w:usb2="00000009" w:usb3="00000000" w:csb0="0000019F" w:csb1="00000000"/>
+    <w:sig w:usb0="E00002FF" w:usb1="4000ACFF" w:usb2="00000001" w:usb3="00000000" w:csb0="0000019F" w:csb1="00000000"/>
   </w:font>
   <w:font w:name="Calibri Light">
     <w:panose1 w:val="020F0302020204030204"/>
@@ -5942,7 +6004,7 @@
 </file>
 
 <file path=word/glossary/settings.xml><?xml version="1.0" encoding="utf-8"?>
-<w:settings xmlns:mc="http://schemas.openxmlformats.org/markup-compatibility/2006" xmlns:o="urn:schemas-microsoft-com:office:office" xmlns:r="http://schemas.openxmlformats.org/officeDocument/2006/relationships" xmlns:m="http://schemas.openxmlformats.org/officeDocument/2006/math" xmlns:v="urn:schemas-microsoft-com:vml" xmlns:w10="urn:schemas-microsoft-com:office:word" xmlns:w="http://schemas.openxmlformats.org/wordprocessingml/2006/main" xmlns:w14="http://schemas.microsoft.com/office/word/2010/wordml" xmlns:w15="http://schemas.microsoft.com/office/word/2012/wordml" xmlns:w16se="http://schemas.microsoft.com/office/word/2015/wordml/symex" xmlns:sl="http://schemas.openxmlformats.org/schemaLibrary/2006/main" mc:Ignorable="w14 w15 w16se">
+<w:settings xmlns:mc="http://schemas.openxmlformats.org/markup-compatibility/2006" xmlns:o="urn:schemas-microsoft-com:office:office" xmlns:r="http://schemas.openxmlformats.org/officeDocument/2006/relationships" xmlns:m="http://schemas.openxmlformats.org/officeDocument/2006/math" xmlns:v="urn:schemas-microsoft-com:vml" xmlns:w10="urn:schemas-microsoft-com:office:word" xmlns:w="http://schemas.openxmlformats.org/wordprocessingml/2006/main" xmlns:w14="http://schemas.microsoft.com/office/word/2010/wordml" xmlns:w15="http://schemas.microsoft.com/office/word/2012/wordml" xmlns:sl="http://schemas.openxmlformats.org/schemaLibrary/2006/main" mc:Ignorable="w14 w15">
   <w:view w:val="normal"/>
   <w:defaultTabStop w:val="708"/>
   <w:hyphenationZone w:val="425"/>
@@ -5959,6 +6021,7 @@
     <w:rsidRoot w:val="00CC4EBD"/>
     <w:rsid w:val="000A3D50"/>
     <w:rsid w:val="0030324D"/>
+    <w:rsid w:val="003548D1"/>
     <w:rsid w:val="004C55D9"/>
     <w:rsid w:val="005143B7"/>
     <w:rsid w:val="00860591"/>
@@ -5992,7 +6055,7 @@
 </file>
 
 <file path=word/glossary/styles.xml><?xml version="1.0" encoding="utf-8"?>
-<w:styles xmlns:mc="http://schemas.openxmlformats.org/markup-compatibility/2006" xmlns:r="http://schemas.openxmlformats.org/officeDocument/2006/relationships" xmlns:w="http://schemas.openxmlformats.org/wordprocessingml/2006/main" xmlns:w14="http://schemas.microsoft.com/office/word/2010/wordml" xmlns:w15="http://schemas.microsoft.com/office/word/2012/wordml" xmlns:w16se="http://schemas.microsoft.com/office/word/2015/wordml/symex" mc:Ignorable="w14 w15 w16se">
+<w:styles xmlns:mc="http://schemas.openxmlformats.org/markup-compatibility/2006" xmlns:r="http://schemas.openxmlformats.org/officeDocument/2006/relationships" xmlns:w="http://schemas.openxmlformats.org/wordprocessingml/2006/main" xmlns:w14="http://schemas.microsoft.com/office/word/2010/wordml" xmlns:w15="http://schemas.microsoft.com/office/word/2012/wordml" mc:Ignorable="w14 w15">
   <w:docDefaults>
     <w:rPrDefault>
       <w:rPr>
@@ -6534,7 +6597,7 @@
 </file>
 
 <file path=word/glossary/webSettings.xml><?xml version="1.0" encoding="utf-8"?>
-<w:webSettings xmlns:mc="http://schemas.openxmlformats.org/markup-compatibility/2006" xmlns:r="http://schemas.openxmlformats.org/officeDocument/2006/relationships" xmlns:w="http://schemas.openxmlformats.org/wordprocessingml/2006/main" xmlns:w14="http://schemas.microsoft.com/office/word/2010/wordml" xmlns:w15="http://schemas.microsoft.com/office/word/2012/wordml" xmlns:w16se="http://schemas.microsoft.com/office/word/2015/wordml/symex" mc:Ignorable="w14 w15 w16se">
+<w:webSettings xmlns:mc="http://schemas.openxmlformats.org/markup-compatibility/2006" xmlns:r="http://schemas.openxmlformats.org/officeDocument/2006/relationships" xmlns:w="http://schemas.openxmlformats.org/wordprocessingml/2006/main" xmlns:w14="http://schemas.microsoft.com/office/word/2010/wordml" xmlns:w15="http://schemas.microsoft.com/office/word/2012/wordml" mc:Ignorable="w14 w15">
   <w:optimizeForBrowser/>
   <w:allowPNG/>
 </w:webSettings>
@@ -6832,6 +6895,15 @@
 </file>
 
 <file path=customXml/item2.xml><?xml version="1.0" encoding="utf-8"?>
+<?mso-contentType ?>
+<FormTemplates xmlns="http://schemas.microsoft.com/sharepoint/v3/contenttype/forms">
+  <Display>DocumentLibraryForm</Display>
+  <Edit>AssetEditForm</Edit>
+  <New>DocumentLibraryForm</New>
+</FormTemplates>
+</file>
+
+<file path=customXml/item3.xml><?xml version="1.0" encoding="utf-8"?>
 <outs:outSpaceData xmlns:outs="http://schemas.microsoft.com/office/2009/outspace/metadata">
   <outs:relatedDates/>
   <outs:relatedDocuments/>
@@ -6839,15 +6911,6 @@
   <propertyMetadataList xmlns="http://schemas.microsoft.com/office/2009/outspace/metadata"/>
   <outs:corruptMetadataWasLost/>
 </outs:outSpaceData>
-</file>
-
-<file path=customXml/item3.xml><?xml version="1.0" encoding="utf-8"?>
-<?mso-contentType ?>
-<FormTemplates xmlns="http://schemas.microsoft.com/sharepoint/v3/contenttype/forms">
-  <Display>DocumentLibraryForm</Display>
-  <Edit>AssetEditForm</Edit>
-  <New>DocumentLibraryForm</New>
-</FormTemplates>
 </file>
 
 <file path=customXml/item4.xml><?xml version="1.0" encoding="utf-8"?>
@@ -6890,6 +6953,14 @@
 </file>
 
 <file path=customXml/itemProps2.xml><?xml version="1.0" encoding="utf-8"?>
+<ds:datastoreItem xmlns:ds="http://schemas.openxmlformats.org/officeDocument/2006/customXml" ds:itemID="{B381B9BD-D67D-44B8-A819-9C5CEECAF588}">
+  <ds:schemaRefs>
+    <ds:schemaRef ds:uri="http://schemas.microsoft.com/sharepoint/v3/contenttype/forms"/>
+  </ds:schemaRefs>
+</ds:datastoreItem>
+</file>
+
+<file path=customXml/itemProps3.xml><?xml version="1.0" encoding="utf-8"?>
 <ds:datastoreItem xmlns:ds="http://schemas.openxmlformats.org/officeDocument/2006/customXml" ds:itemID="{8AA9BBAF-2A1F-4D95-901E-4FFB9D2C6CBC}">
   <ds:schemaRefs>
     <ds:schemaRef ds:uri="http://schemas.microsoft.com/office/2009/outspace/metadata"/>
@@ -6897,16 +6968,8 @@
 </ds:datastoreItem>
 </file>
 
-<file path=customXml/itemProps3.xml><?xml version="1.0" encoding="utf-8"?>
-<ds:datastoreItem xmlns:ds="http://schemas.openxmlformats.org/officeDocument/2006/customXml" ds:itemID="{B381B9BD-D67D-44B8-A819-9C5CEECAF588}">
-  <ds:schemaRefs>
-    <ds:schemaRef ds:uri="http://schemas.microsoft.com/sharepoint/v3/contenttype/forms"/>
-  </ds:schemaRefs>
-</ds:datastoreItem>
-</file>
-
 <file path=customXml/itemProps4.xml><?xml version="1.0" encoding="utf-8"?>
-<ds:datastoreItem xmlns:ds="http://schemas.openxmlformats.org/officeDocument/2006/customXml" ds:itemID="{D860187F-A9A8-4D56-9F4C-7EB850E0047A}">
+<ds:datastoreItem xmlns:ds="http://schemas.openxmlformats.org/officeDocument/2006/customXml" ds:itemID="{03618050-9424-4D83-B34D-C56807F0ABEA}">
   <ds:schemaRefs>
     <ds:schemaRef ds:uri="http://schemas.openxmlformats.org/officeDocument/2006/bibliography"/>
   </ds:schemaRefs>

</xml_diff>